<commit_message>
Adding STATIC_ROOT in settings
</commit_message>
<xml_diff>
--- a/Dossier d'exploitation.docx
+++ b/Dossier d'exploitation.docx
@@ -1416,9 +1416,7 @@
         </w:rPr>
         <w:fldChar w:fldCharType="end"/>
       </w:r>
-      <w:bookmarkStart w:id="0" w:name="_GoBack"/>
-    </w:p>
-    <w:bookmarkEnd w:id="0"/>
+    </w:p>
     <w:p>
       <w:pPr>
         <w:pStyle w:val="TM4"/>
@@ -2158,7 +2156,7 @@
           <w:lang w:val="fr-FR"/>
         </w:rPr>
       </w:pPr>
-      <w:bookmarkStart w:id="1" w:name="_Toc527479354"/>
+      <w:bookmarkStart w:id="0" w:name="_Toc527479354"/>
       <w:r>
         <w:rPr>
           <w:lang w:val="fr-FR"/>
@@ -2166,7 +2164,7 @@
         <w:lastRenderedPageBreak/>
         <w:t>Versions</w:t>
       </w:r>
-      <w:bookmarkEnd w:id="1"/>
+      <w:bookmarkEnd w:id="0"/>
     </w:p>
     <w:tbl>
       <w:tblPr>
@@ -2763,7 +2761,7 @@
           <w:lang w:val="fr-FR"/>
         </w:rPr>
       </w:pPr>
-      <w:bookmarkStart w:id="2" w:name="_Toc527479355"/>
+      <w:bookmarkStart w:id="1" w:name="_Toc527479355"/>
       <w:r>
         <w:rPr>
           <w:lang w:val="fr-FR"/>
@@ -2771,26 +2769,26 @@
         <w:lastRenderedPageBreak/>
         <w:t>Introduction</w:t>
       </w:r>
+      <w:bookmarkEnd w:id="1"/>
+    </w:p>
+    <w:p>
+      <w:pPr>
+        <w:pStyle w:val="Titre2"/>
+        <w:rPr>
+          <w:lang w:val="fr-FR"/>
+        </w:rPr>
+      </w:pPr>
+      <w:bookmarkStart w:id="2" w:name="_Toc527479356"/>
+      <w:r>
+        <w:rPr>
+          <w:lang w:val="fr-FR"/>
+        </w:rPr>
+        <w:t>Objet du document</w:t>
+      </w:r>
       <w:bookmarkEnd w:id="2"/>
     </w:p>
     <w:p>
       <w:pPr>
-        <w:pStyle w:val="Titre2"/>
-        <w:rPr>
-          <w:lang w:val="fr-FR"/>
-        </w:rPr>
-      </w:pPr>
-      <w:bookmarkStart w:id="3" w:name="_Toc527479356"/>
-      <w:r>
-        <w:rPr>
-          <w:lang w:val="fr-FR"/>
-        </w:rPr>
-        <w:t>Objet du document</w:t>
-      </w:r>
-      <w:bookmarkEnd w:id="3"/>
-    </w:p>
-    <w:p>
-      <w:pPr>
         <w:pStyle w:val="Corpsdetexte"/>
         <w:rPr>
           <w:lang w:val="fr-FR"/>
@@ -2858,7 +2856,7 @@
           <w:lang w:val="fr-FR"/>
         </w:rPr>
       </w:pPr>
-      <w:bookmarkStart w:id="4" w:name="_Toc527479357"/>
+      <w:bookmarkStart w:id="3" w:name="_Toc527479357"/>
       <w:proofErr w:type="spellStart"/>
       <w:r>
         <w:rPr>
@@ -2867,8 +2865,145 @@
         <w:lastRenderedPageBreak/>
         <w:t>Pré-requis</w:t>
       </w:r>
+      <w:bookmarkEnd w:id="3"/>
+      <w:proofErr w:type="spellEnd"/>
+    </w:p>
+    <w:p>
+      <w:pPr>
+        <w:pStyle w:val="Titre2"/>
+        <w:rPr>
+          <w:lang w:val="fr-FR"/>
+        </w:rPr>
+      </w:pPr>
+      <w:bookmarkStart w:id="4" w:name="_Toc527479358"/>
+      <w:r>
+        <w:rPr>
+          <w:lang w:val="fr-FR"/>
+        </w:rPr>
+        <w:t>Système</w:t>
+      </w:r>
       <w:bookmarkEnd w:id="4"/>
-      <w:proofErr w:type="spellEnd"/>
+    </w:p>
+    <w:p>
+      <w:pPr>
+        <w:pStyle w:val="Titre3"/>
+        <w:rPr>
+          <w:lang w:val="fr-FR"/>
+        </w:rPr>
+      </w:pPr>
+      <w:bookmarkStart w:id="5" w:name="_Toc527479359"/>
+      <w:r>
+        <w:rPr>
+          <w:lang w:val="fr-FR"/>
+        </w:rPr>
+        <w:t>Serveur Web</w:t>
+      </w:r>
+      <w:bookmarkEnd w:id="5"/>
+    </w:p>
+    <w:p>
+      <w:pPr>
+        <w:pStyle w:val="Corpsdetexte"/>
+        <w:rPr>
+          <w:lang w:val="fr-FR"/>
+        </w:rPr>
+      </w:pPr>
+      <w:r>
+        <w:rPr>
+          <w:lang w:val="fr-FR"/>
+        </w:rPr>
+        <w:t>Serveur physique ou virtuel hébergeant l'application web.</w:t>
+      </w:r>
+    </w:p>
+    <w:p>
+      <w:pPr>
+        <w:pStyle w:val="Titre4"/>
+        <w:rPr>
+          <w:lang w:val="fr-FR"/>
+        </w:rPr>
+      </w:pPr>
+      <w:bookmarkStart w:id="6" w:name="_Toc527479360"/>
+      <w:r>
+        <w:rPr>
+          <w:lang w:val="fr-FR"/>
+        </w:rPr>
+        <w:t>Caractéristiques techniques</w:t>
+      </w:r>
+      <w:bookmarkEnd w:id="6"/>
+    </w:p>
+    <w:p>
+      <w:pPr>
+        <w:pStyle w:val="Corpsdetexte"/>
+        <w:ind w:left="576"/>
+        <w:rPr>
+          <w:lang w:val="fr-FR"/>
+        </w:rPr>
+      </w:pPr>
+      <w:r>
+        <w:rPr>
+          <w:lang w:val="fr-FR"/>
+        </w:rPr>
+        <w:t xml:space="preserve">CPU : 1 </w:t>
+      </w:r>
+      <w:proofErr w:type="spellStart"/>
+      <w:r>
+        <w:rPr>
+          <w:lang w:val="fr-FR"/>
+        </w:rPr>
+        <w:t>vCore</w:t>
+      </w:r>
+      <w:proofErr w:type="spellEnd"/>
+      <w:r>
+        <w:rPr>
+          <w:lang w:val="fr-FR"/>
+        </w:rPr>
+        <w:t xml:space="preserve"> à ~3.1 </w:t>
+      </w:r>
+      <w:proofErr w:type="spellStart"/>
+      <w:r>
+        <w:rPr>
+          <w:lang w:val="fr-FR"/>
+        </w:rPr>
+        <w:t>Ghz</w:t>
+      </w:r>
+      <w:proofErr w:type="spellEnd"/>
+    </w:p>
+    <w:p>
+      <w:pPr>
+        <w:pStyle w:val="Corpsdetexte"/>
+        <w:ind w:left="576"/>
+        <w:rPr>
+          <w:lang w:val="fr-FR"/>
+        </w:rPr>
+      </w:pPr>
+      <w:r>
+        <w:rPr>
+          <w:lang w:val="fr-FR"/>
+        </w:rPr>
+        <w:t>RAM : ~2 Go</w:t>
+      </w:r>
+    </w:p>
+    <w:p>
+      <w:pPr>
+        <w:pStyle w:val="Corpsdetexte"/>
+        <w:ind w:left="576"/>
+        <w:rPr>
+          <w:lang w:val="fr-FR"/>
+        </w:rPr>
+      </w:pPr>
+      <w:r>
+        <w:rPr>
+          <w:lang w:val="fr-FR"/>
+        </w:rPr>
+        <w:t xml:space="preserve">Stockage : 2 Go disponible. </w:t>
+      </w:r>
+    </w:p>
+    <w:p>
+      <w:pPr>
+        <w:pStyle w:val="Corpsdetexte"/>
+        <w:rPr>
+          <w:lang w:val="fr-FR"/>
+        </w:rPr>
+      </w:pPr>
     </w:p>
     <w:p>
       <w:pPr>
@@ -2877,132 +3012,41 @@
           <w:lang w:val="fr-FR"/>
         </w:rPr>
       </w:pPr>
-      <w:bookmarkStart w:id="5" w:name="_Toc527479358"/>
-      <w:r>
-        <w:rPr>
-          <w:lang w:val="fr-FR"/>
-        </w:rPr>
-        <w:t>Système</w:t>
-      </w:r>
-      <w:bookmarkEnd w:id="5"/>
-    </w:p>
-    <w:p>
-      <w:pPr>
-        <w:pStyle w:val="Titre3"/>
-        <w:rPr>
-          <w:lang w:val="fr-FR"/>
-        </w:rPr>
-      </w:pPr>
-      <w:bookmarkStart w:id="6" w:name="_Toc527479359"/>
-      <w:r>
-        <w:rPr>
-          <w:lang w:val="fr-FR"/>
-        </w:rPr>
-        <w:t>Serveur Web</w:t>
-      </w:r>
-      <w:bookmarkEnd w:id="6"/>
-    </w:p>
-    <w:p>
-      <w:pPr>
-        <w:pStyle w:val="Corpsdetexte"/>
-        <w:rPr>
-          <w:lang w:val="fr-FR"/>
-        </w:rPr>
-      </w:pPr>
-      <w:r>
-        <w:rPr>
-          <w:lang w:val="fr-FR"/>
-        </w:rPr>
-        <w:t>Serveur physique ou virtuel hébergeant l'application web.</w:t>
-      </w:r>
-    </w:p>
-    <w:p>
-      <w:pPr>
-        <w:pStyle w:val="Titre4"/>
-        <w:rPr>
-          <w:lang w:val="fr-FR"/>
-        </w:rPr>
-      </w:pPr>
-      <w:bookmarkStart w:id="7" w:name="_Toc527479360"/>
-      <w:r>
-        <w:rPr>
-          <w:lang w:val="fr-FR"/>
-        </w:rPr>
-        <w:t>Caractéristiques techniques</w:t>
+      <w:bookmarkStart w:id="7" w:name="_Toc527479361"/>
+      <w:r>
+        <w:rPr>
+          <w:lang w:val="fr-FR"/>
+        </w:rPr>
+        <w:t>Bases de données</w:t>
       </w:r>
       <w:bookmarkEnd w:id="7"/>
     </w:p>
     <w:p>
       <w:pPr>
         <w:pStyle w:val="Corpsdetexte"/>
-        <w:ind w:left="576"/>
-        <w:rPr>
-          <w:lang w:val="fr-FR"/>
-        </w:rPr>
-      </w:pPr>
-      <w:r>
-        <w:rPr>
-          <w:lang w:val="fr-FR"/>
-        </w:rPr>
-        <w:t xml:space="preserve">CPU : 1 </w:t>
-      </w:r>
-      <w:proofErr w:type="spellStart"/>
-      <w:r>
-        <w:rPr>
-          <w:lang w:val="fr-FR"/>
-        </w:rPr>
-        <w:t>vCore</w:t>
-      </w:r>
-      <w:proofErr w:type="spellEnd"/>
-      <w:r>
-        <w:rPr>
-          <w:lang w:val="fr-FR"/>
-        </w:rPr>
-        <w:t xml:space="preserve"> à ~3.1 </w:t>
-      </w:r>
-      <w:proofErr w:type="spellStart"/>
-      <w:r>
-        <w:rPr>
-          <w:lang w:val="fr-FR"/>
-        </w:rPr>
-        <w:t>Ghz</w:t>
-      </w:r>
-      <w:proofErr w:type="spellEnd"/>
-    </w:p>
-    <w:p>
-      <w:pPr>
-        <w:pStyle w:val="Corpsdetexte"/>
-        <w:ind w:left="576"/>
-        <w:rPr>
-          <w:lang w:val="fr-FR"/>
-        </w:rPr>
-      </w:pPr>
-      <w:r>
-        <w:rPr>
-          <w:lang w:val="fr-FR"/>
-        </w:rPr>
-        <w:t>RAM : ~2 Go</w:t>
-      </w:r>
-    </w:p>
-    <w:p>
-      <w:pPr>
-        <w:pStyle w:val="Corpsdetexte"/>
-        <w:ind w:left="576"/>
-        <w:rPr>
-          <w:lang w:val="fr-FR"/>
-        </w:rPr>
-      </w:pPr>
-      <w:r>
-        <w:rPr>
-          <w:lang w:val="fr-FR"/>
-        </w:rPr>
-        <w:t xml:space="preserve">Stockage : 2 Go disponible. </w:t>
-      </w:r>
-    </w:p>
-    <w:p>
-      <w:pPr>
-        <w:pStyle w:val="Corpsdetexte"/>
-        <w:rPr>
+        <w:rPr>
+          <w:lang w:val="fr-FR"/>
+        </w:rPr>
+      </w:pPr>
+      <w:r>
+        <w:rPr>
+          <w:lang w:val="fr-FR"/>
+        </w:rPr>
+        <w:t xml:space="preserve">Pour le besoin de notre </w:t>
+      </w:r>
+      <w:r>
+        <w:rPr>
+          <w:lang w:val="fr-FR"/>
+        </w:rPr>
+        <w:t>application, nous utiliserons SQLite. Il n’y a donc aucun prérequis nécessaire.</w:t>
+      </w:r>
+    </w:p>
+    <w:p>
+      <w:pPr>
+        <w:pStyle w:val="Corpsdetexte"/>
+        <w:rPr>
+          <w:b/>
+          <w:bCs/>
           <w:lang w:val="fr-FR"/>
         </w:rPr>
       </w:pPr>
@@ -3014,60 +3058,14 @@
           <w:lang w:val="fr-FR"/>
         </w:rPr>
       </w:pPr>
-      <w:bookmarkStart w:id="8" w:name="_Toc527479361"/>
-      <w:r>
-        <w:rPr>
-          <w:lang w:val="fr-FR"/>
-        </w:rPr>
-        <w:t>Bases de données</w:t>
+      <w:bookmarkStart w:id="8" w:name="_Toc527479362"/>
+      <w:r>
+        <w:rPr>
+          <w:lang w:val="fr-FR"/>
+        </w:rPr>
+        <w:t>Autres ressources</w:t>
       </w:r>
       <w:bookmarkEnd w:id="8"/>
-    </w:p>
-    <w:p>
-      <w:pPr>
-        <w:pStyle w:val="Corpsdetexte"/>
-        <w:rPr>
-          <w:lang w:val="fr-FR"/>
-        </w:rPr>
-      </w:pPr>
-      <w:r>
-        <w:rPr>
-          <w:lang w:val="fr-FR"/>
-        </w:rPr>
-        <w:t xml:space="preserve">Pour le besoin de notre </w:t>
-      </w:r>
-      <w:r>
-        <w:rPr>
-          <w:lang w:val="fr-FR"/>
-        </w:rPr>
-        <w:t>application, nous utiliserons SQLite. Il n’y a donc aucun prérequis nécessaire.</w:t>
-      </w:r>
-    </w:p>
-    <w:p>
-      <w:pPr>
-        <w:pStyle w:val="Corpsdetexte"/>
-        <w:rPr>
-          <w:b/>
-          <w:bCs/>
-          <w:lang w:val="fr-FR"/>
-        </w:rPr>
-      </w:pPr>
-    </w:p>
-    <w:p>
-      <w:pPr>
-        <w:pStyle w:val="Titre2"/>
-        <w:rPr>
-          <w:lang w:val="fr-FR"/>
-        </w:rPr>
-      </w:pPr>
-      <w:bookmarkStart w:id="9" w:name="_Toc527479362"/>
-      <w:r>
-        <w:rPr>
-          <w:lang w:val="fr-FR"/>
-        </w:rPr>
-        <w:t>Autres ressources</w:t>
-      </w:r>
-      <w:bookmarkEnd w:id="9"/>
       <w:r>
         <w:rPr>
           <w:lang w:val="fr-FR"/>
@@ -3314,7 +3312,7 @@
           <w:lang w:val="fr-FR"/>
         </w:rPr>
       </w:pPr>
-      <w:bookmarkStart w:id="10" w:name="_Toc527479363"/>
+      <w:bookmarkStart w:id="9" w:name="_Toc527479363"/>
       <w:r>
         <w:rPr>
           <w:lang w:val="fr-FR"/>
@@ -3322,55 +3320,55 @@
         <w:lastRenderedPageBreak/>
         <w:t>Procédure de déploiement</w:t>
       </w:r>
+      <w:bookmarkEnd w:id="9"/>
+    </w:p>
+    <w:p>
+      <w:pPr>
+        <w:pStyle w:val="Titre2"/>
+        <w:rPr>
+          <w:lang w:val="fr-FR"/>
+        </w:rPr>
+      </w:pPr>
+      <w:bookmarkStart w:id="10" w:name="_Toc527479364"/>
+      <w:r>
+        <w:rPr>
+          <w:lang w:val="fr-FR"/>
+        </w:rPr>
+        <w:t>Déploiement de l'Application Web</w:t>
+      </w:r>
       <w:bookmarkEnd w:id="10"/>
     </w:p>
     <w:p>
       <w:pPr>
-        <w:pStyle w:val="Titre2"/>
-        <w:rPr>
-          <w:lang w:val="fr-FR"/>
-        </w:rPr>
-      </w:pPr>
-      <w:bookmarkStart w:id="11" w:name="_Toc527479364"/>
-      <w:r>
-        <w:rPr>
-          <w:lang w:val="fr-FR"/>
-        </w:rPr>
-        <w:t>Déploiement de l'Application Web</w:t>
+        <w:pStyle w:val="Titre3"/>
+        <w:rPr>
+          <w:lang w:val="fr-FR"/>
+        </w:rPr>
+      </w:pPr>
+      <w:bookmarkStart w:id="11" w:name="_Toc527479365"/>
+      <w:r>
+        <w:rPr>
+          <w:lang w:val="fr-FR"/>
+        </w:rPr>
+        <w:t>Environnement de l’application web</w:t>
       </w:r>
       <w:bookmarkEnd w:id="11"/>
     </w:p>
     <w:p>
       <w:pPr>
-        <w:pStyle w:val="Titre3"/>
-        <w:rPr>
-          <w:lang w:val="fr-FR"/>
-        </w:rPr>
-      </w:pPr>
-      <w:bookmarkStart w:id="12" w:name="_Toc527479365"/>
-      <w:r>
-        <w:rPr>
-          <w:lang w:val="fr-FR"/>
-        </w:rPr>
-        <w:t>Environnement de l’application web</w:t>
+        <w:pStyle w:val="Titre4"/>
+        <w:rPr>
+          <w:lang w:val="fr-FR"/>
+        </w:rPr>
+      </w:pPr>
+      <w:bookmarkStart w:id="12" w:name="_Toc527479366"/>
+      <w:r>
+        <w:rPr>
+          <w:lang w:val="fr-FR"/>
+        </w:rPr>
+        <w:t>Environnement virtuel</w:t>
       </w:r>
       <w:bookmarkEnd w:id="12"/>
-    </w:p>
-    <w:p>
-      <w:pPr>
-        <w:pStyle w:val="Titre4"/>
-        <w:rPr>
-          <w:lang w:val="fr-FR"/>
-        </w:rPr>
-      </w:pPr>
-      <w:bookmarkStart w:id="13" w:name="_Toc527479366"/>
-      <w:r>
-        <w:rPr>
-          <w:lang w:val="fr-FR"/>
-        </w:rPr>
-        <w:t>Environnement virtuel</w:t>
-      </w:r>
-      <w:bookmarkEnd w:id="13"/>
     </w:p>
     <w:p>
       <w:pPr>
@@ -3503,14 +3501,14 @@
           <w:rStyle w:val="Caractresdenumrotation"/>
         </w:rPr>
       </w:pPr>
-      <w:bookmarkStart w:id="14" w:name="_Toc527479367"/>
+      <w:bookmarkStart w:id="13" w:name="_Toc527479367"/>
       <w:r>
         <w:rPr>
           <w:rStyle w:val="Caractresdenumrotation"/>
         </w:rPr>
         <w:t>Clone du repository sur GitHub</w:t>
       </w:r>
-      <w:bookmarkEnd w:id="14"/>
+      <w:bookmarkEnd w:id="13"/>
     </w:p>
     <w:p>
       <w:pPr>
@@ -3586,7 +3584,7 @@
           <w:lang w:val="fr-FR"/>
         </w:rPr>
       </w:pPr>
-      <w:bookmarkStart w:id="15" w:name="_Toc527479368"/>
+      <w:bookmarkStart w:id="14" w:name="_Toc527479368"/>
       <w:r>
         <w:rPr>
           <w:lang w:val="fr-FR"/>
@@ -3600,7 +3598,7 @@
         </w:rPr>
         <w:t>pré-requis</w:t>
       </w:r>
-      <w:bookmarkEnd w:id="15"/>
+      <w:bookmarkEnd w:id="14"/>
       <w:proofErr w:type="spellEnd"/>
     </w:p>
     <w:p>
@@ -3659,7 +3657,7 @@
       <w:pPr>
         <w:pStyle w:val="Titre3"/>
       </w:pPr>
-      <w:bookmarkStart w:id="16" w:name="_Toc527479369"/>
+      <w:bookmarkStart w:id="15" w:name="_Toc527479369"/>
       <w:r>
         <w:t xml:space="preserve">Configuration de </w:t>
       </w:r>
@@ -3667,24 +3665,24 @@
       <w:r>
         <w:t>l’application</w:t>
       </w:r>
+      <w:bookmarkEnd w:id="15"/>
+      <w:proofErr w:type="spellEnd"/>
+    </w:p>
+    <w:p>
+      <w:pPr>
+        <w:pStyle w:val="Titre4"/>
+        <w:rPr>
+          <w:lang w:val="fr-FR"/>
+        </w:rPr>
+      </w:pPr>
+      <w:bookmarkStart w:id="16" w:name="_Toc527479370"/>
+      <w:r>
+        <w:rPr>
+          <w:lang w:val="fr-FR"/>
+        </w:rPr>
+        <w:t>Fichier de configuration de l’application Django en production</w:t>
+      </w:r>
       <w:bookmarkEnd w:id="16"/>
-      <w:proofErr w:type="spellEnd"/>
-    </w:p>
-    <w:p>
-      <w:pPr>
-        <w:pStyle w:val="Titre4"/>
-        <w:rPr>
-          <w:lang w:val="fr-FR"/>
-        </w:rPr>
-      </w:pPr>
-      <w:bookmarkStart w:id="17" w:name="_Toc527479370"/>
-      <w:r>
-        <w:rPr>
-          <w:lang w:val="fr-FR"/>
-        </w:rPr>
-        <w:t>Fichier de configuration de l’application Django en production</w:t>
-      </w:r>
-      <w:bookmarkEnd w:id="17"/>
     </w:p>
     <w:p>
       <w:pPr>
@@ -3878,17 +3876,24 @@
     </w:p>
     <w:p>
       <w:pPr>
+        <w:pStyle w:val="Corpsdetexte"/>
+        <w:rPr>
+          <w:lang w:val="en-US"/>
+        </w:rPr>
+      </w:pPr>
+    </w:p>
+    <w:p>
+      <w:pPr>
         <w:pStyle w:val="Titre4"/>
         <w:rPr>
           <w:lang w:val="fr-FR"/>
         </w:rPr>
       </w:pPr>
-      <w:bookmarkStart w:id="18" w:name="_Toc527479371"/>
-      <w:r>
-        <w:rPr>
-          <w:lang w:val="fr-FR"/>
-        </w:rPr>
-        <w:lastRenderedPageBreak/>
+      <w:bookmarkStart w:id="17" w:name="_Toc527479371"/>
+      <w:r>
+        <w:rPr>
+          <w:lang w:val="fr-FR"/>
+        </w:rPr>
         <w:t xml:space="preserve">Fichier </w:t>
       </w:r>
       <w:r>
@@ -3909,7 +3914,7 @@
         </w:rPr>
         <w:t>py</w:t>
       </w:r>
-      <w:bookmarkEnd w:id="18"/>
+      <w:bookmarkEnd w:id="17"/>
     </w:p>
     <w:p>
       <w:pPr>
@@ -4147,14 +4152,14 @@
           <w:lang w:val="fr-FR"/>
         </w:rPr>
       </w:pPr>
-      <w:bookmarkStart w:id="19" w:name="_Toc527479372"/>
+      <w:bookmarkStart w:id="18" w:name="_Toc527479372"/>
       <w:r>
         <w:rPr>
           <w:lang w:val="fr-FR"/>
         </w:rPr>
         <w:t>Configuration de Nginx</w:t>
       </w:r>
-      <w:bookmarkEnd w:id="19"/>
+      <w:bookmarkEnd w:id="18"/>
     </w:p>
     <w:p>
       <w:pPr>
@@ -4840,7 +4845,14 @@
           <w:sz w:val="12"/>
           <w:lang w:val="fr-FR"/>
         </w:rPr>
-        <w:t>staticfiles</w:t>
+        <w:t>stati</w:t>
+      </w:r>
+      <w:r>
+        <w:rPr>
+          <w:sz w:val="12"/>
+          <w:lang w:val="fr-FR"/>
+        </w:rPr>
+        <w:t>c</w:t>
       </w:r>
       <w:proofErr w:type="spellEnd"/>
       <w:r>
@@ -5363,6 +5375,98 @@
     </w:p>
     <w:p>
       <w:pPr>
+        <w:pStyle w:val="Titre4"/>
+        <w:rPr>
+          <w:lang w:val="fr-FR"/>
+        </w:rPr>
+      </w:pPr>
+      <w:r>
+        <w:rPr>
+          <w:lang w:val="fr-FR"/>
+        </w:rPr>
+        <w:t>Création du dossier ‘</w:t>
+      </w:r>
+      <w:proofErr w:type="spellStart"/>
+      <w:r>
+        <w:rPr>
+          <w:lang w:val="fr-FR"/>
+        </w:rPr>
+        <w:t>static</w:t>
+      </w:r>
+      <w:proofErr w:type="spellEnd"/>
+      <w:r>
+        <w:rPr>
+          <w:lang w:val="fr-FR"/>
+        </w:rPr>
+        <w:t>’ pour Nginx</w:t>
+      </w:r>
+    </w:p>
+    <w:p>
+      <w:pPr>
+        <w:pStyle w:val="Corpsdetexte"/>
+        <w:rPr>
+          <w:lang w:val="fr-FR"/>
+        </w:rPr>
+      </w:pPr>
+      <w:r>
+        <w:rPr>
+          <w:lang w:val="fr-FR"/>
+        </w:rPr>
+        <w:t>Afin de servir les fichiers les plus courant de manière plus rapide, nous créons un dossier « </w:t>
+      </w:r>
+      <w:proofErr w:type="spellStart"/>
+      <w:r>
+        <w:rPr>
+          <w:lang w:val="fr-FR"/>
+        </w:rPr>
+        <w:t>static</w:t>
+      </w:r>
+      <w:proofErr w:type="spellEnd"/>
+      <w:r>
+        <w:rPr>
+          <w:lang w:val="fr-FR"/>
+        </w:rPr>
+        <w:t> » dans lequel Nginx va directement chercher les ressources sans passer par Django.</w:t>
+      </w:r>
+    </w:p>
+    <w:p>
+      <w:pPr>
+        <w:pStyle w:val="Corpsdetexte"/>
+        <w:pBdr>
+          <w:top w:val="single" w:sz="2" w:space="1" w:color="000000"/>
+          <w:left w:val="single" w:sz="2" w:space="1" w:color="000000"/>
+          <w:bottom w:val="single" w:sz="2" w:space="1" w:color="000000"/>
+          <w:right w:val="single" w:sz="2" w:space="1" w:color="000000"/>
+        </w:pBdr>
+        <w:rPr>
+          <w:b/>
+          <w:bCs/>
+          <w:lang w:val="en-US"/>
+        </w:rPr>
+      </w:pPr>
+      <w:r>
+        <w:rPr>
+          <w:b/>
+          <w:bCs/>
+          <w:lang w:val="en-US"/>
+        </w:rPr>
+        <w:t xml:space="preserve">python manage.py </w:t>
+      </w:r>
+      <w:proofErr w:type="spellStart"/>
+      <w:r>
+        <w:rPr>
+          <w:b/>
+          <w:bCs/>
+          <w:lang w:val="en-US"/>
+        </w:rPr>
+        <w:t>collectstatic</w:t>
+      </w:r>
+      <w:bookmarkStart w:id="19" w:name="_GoBack"/>
+      <w:bookmarkEnd w:id="19"/>
+      <w:proofErr w:type="spellEnd"/>
+    </w:p>
+    <w:p>
+      <w:pPr>
         <w:pStyle w:val="Texte"/>
         <w:rPr>
           <w:lang w:val="fr-FR"/>
@@ -5379,27 +5483,10 @@
     </w:p>
     <w:p>
       <w:pPr>
-        <w:pStyle w:val="Texte"/>
-        <w:rPr>
-          <w:lang w:val="fr-FR"/>
-        </w:rPr>
-      </w:pPr>
-    </w:p>
-    <w:p>
-      <w:pPr>
-        <w:pStyle w:val="Texte"/>
-        <w:rPr>
-          <w:lang w:val="fr-FR"/>
-        </w:rPr>
-      </w:pPr>
-    </w:p>
-    <w:p>
-      <w:pPr>
         <w:pStyle w:val="Titre3"/>
       </w:pPr>
       <w:bookmarkStart w:id="20" w:name="_Toc527479373"/>
       <w:r>
-        <w:lastRenderedPageBreak/>
         <w:t>Configuration de Supervisor</w:t>
       </w:r>
       <w:bookmarkEnd w:id="20"/>

</xml_diff>

<commit_message>
Adding createsuperuser explication to the exploitation file
</commit_message>
<xml_diff>
--- a/Dossier d'exploitation.docx
+++ b/Dossier d'exploitation.docx
@@ -1191,12 +1191,14 @@
       <w:r>
         <w:rPr>
           <w:noProof/>
+          <w:lang w:val="fr-FR"/>
         </w:rPr>
         <w:t>4.1.2 - Clone du repository sur GitHub</w:t>
       </w:r>
       <w:r>
         <w:rPr>
           <w:noProof/>
+          <w:lang w:val="fr-FR"/>
         </w:rPr>
         <w:tab/>
       </w:r>
@@ -1209,6 +1211,7 @@
       <w:r>
         <w:rPr>
           <w:noProof/>
+          <w:lang w:val="fr-FR"/>
         </w:rPr>
         <w:instrText xml:space="preserve"> PAGEREF _Toc527479367 \h </w:instrText>
       </w:r>
@@ -1226,6 +1229,7 @@
       <w:r>
         <w:rPr>
           <w:noProof/>
+          <w:lang w:val="fr-FR"/>
         </w:rPr>
         <w:t>6</w:t>
       </w:r>
@@ -1258,6 +1262,7 @@
       <w:r>
         <w:rPr>
           <w:noProof/>
+          <w:lang w:val="fr-FR"/>
         </w:rPr>
         <w:tab/>
       </w:r>
@@ -1270,6 +1275,7 @@
       <w:r>
         <w:rPr>
           <w:noProof/>
+          <w:lang w:val="fr-FR"/>
         </w:rPr>
         <w:instrText xml:space="preserve"> PAGEREF _Toc527479368 \h </w:instrText>
       </w:r>
@@ -1287,6 +1293,7 @@
       <w:r>
         <w:rPr>
           <w:noProof/>
+          <w:lang w:val="fr-FR"/>
         </w:rPr>
         <w:t>6</w:t>
       </w:r>
@@ -1312,12 +1319,14 @@
       <w:r>
         <w:rPr>
           <w:noProof/>
+          <w:lang w:val="fr-FR"/>
         </w:rPr>
         <w:t>4.1.4 - Configuration de l’application</w:t>
       </w:r>
       <w:r>
         <w:rPr>
           <w:noProof/>
+          <w:lang w:val="fr-FR"/>
         </w:rPr>
         <w:tab/>
       </w:r>
@@ -1330,6 +1339,7 @@
       <w:r>
         <w:rPr>
           <w:noProof/>
+          <w:lang w:val="fr-FR"/>
         </w:rPr>
         <w:instrText xml:space="preserve"> PAGEREF _Toc527479369 \h </w:instrText>
       </w:r>
@@ -1347,6 +1357,7 @@
       <w:r>
         <w:rPr>
           <w:noProof/>
+          <w:lang w:val="fr-FR"/>
         </w:rPr>
         <w:t>6</w:t>
       </w:r>
@@ -1378,6 +1389,7 @@
       <w:r>
         <w:rPr>
           <w:noProof/>
+          <w:lang w:val="fr-FR"/>
         </w:rPr>
         <w:tab/>
       </w:r>
@@ -1390,6 +1402,7 @@
       <w:r>
         <w:rPr>
           <w:noProof/>
+          <w:lang w:val="fr-FR"/>
         </w:rPr>
         <w:instrText xml:space="preserve"> PAGEREF _Toc527479370 \h </w:instrText>
       </w:r>
@@ -1407,6 +1420,7 @@
       <w:r>
         <w:rPr>
           <w:noProof/>
+          <w:lang w:val="fr-FR"/>
         </w:rPr>
         <w:t>6</w:t>
       </w:r>
@@ -1438,6 +1452,7 @@
       <w:r>
         <w:rPr>
           <w:noProof/>
+          <w:lang w:val="fr-FR"/>
         </w:rPr>
         <w:tab/>
       </w:r>
@@ -1450,6 +1465,7 @@
       <w:r>
         <w:rPr>
           <w:noProof/>
+          <w:lang w:val="fr-FR"/>
         </w:rPr>
         <w:instrText xml:space="preserve"> PAGEREF _Toc527479371 \h </w:instrText>
       </w:r>
@@ -1467,6 +1483,7 @@
       <w:r>
         <w:rPr>
           <w:noProof/>
+          <w:lang w:val="fr-FR"/>
         </w:rPr>
         <w:t>7</w:t>
       </w:r>
@@ -1499,6 +1516,7 @@
       <w:r>
         <w:rPr>
           <w:noProof/>
+          <w:lang w:val="fr-FR"/>
         </w:rPr>
         <w:tab/>
       </w:r>
@@ -1511,6 +1529,7 @@
       <w:r>
         <w:rPr>
           <w:noProof/>
+          <w:lang w:val="fr-FR"/>
         </w:rPr>
         <w:instrText xml:space="preserve"> PAGEREF _Toc527479372 \h </w:instrText>
       </w:r>
@@ -1528,6 +1547,7 @@
       <w:r>
         <w:rPr>
           <w:noProof/>
+          <w:lang w:val="fr-FR"/>
         </w:rPr>
         <w:t>7</w:t>
       </w:r>
@@ -1553,12 +1573,14 @@
       <w:r>
         <w:rPr>
           <w:noProof/>
+          <w:lang w:val="fr-FR"/>
         </w:rPr>
         <w:t>4.1.6 - Configuration de Supervisor</w:t>
       </w:r>
       <w:r>
         <w:rPr>
           <w:noProof/>
+          <w:lang w:val="fr-FR"/>
         </w:rPr>
         <w:tab/>
       </w:r>
@@ -1571,6 +1593,7 @@
       <w:r>
         <w:rPr>
           <w:noProof/>
+          <w:lang w:val="fr-FR"/>
         </w:rPr>
         <w:instrText xml:space="preserve"> PAGEREF _Toc527479373 \h </w:instrText>
       </w:r>
@@ -1588,6 +1611,7 @@
       <w:r>
         <w:rPr>
           <w:noProof/>
+          <w:lang w:val="fr-FR"/>
         </w:rPr>
         <w:t>8</w:t>
       </w:r>
@@ -1619,6 +1643,7 @@
       <w:r>
         <w:rPr>
           <w:noProof/>
+          <w:lang w:val="fr-FR"/>
         </w:rPr>
         <w:tab/>
       </w:r>
@@ -1631,6 +1656,7 @@
       <w:r>
         <w:rPr>
           <w:noProof/>
+          <w:lang w:val="fr-FR"/>
         </w:rPr>
         <w:instrText xml:space="preserve"> PAGEREF _Toc527479374 \h </w:instrText>
       </w:r>
@@ -1648,6 +1674,7 @@
       <w:r>
         <w:rPr>
           <w:noProof/>
+          <w:lang w:val="fr-FR"/>
         </w:rPr>
         <w:t>9</w:t>
       </w:r>
@@ -1678,6 +1705,7 @@
       <w:r>
         <w:rPr>
           <w:noProof/>
+          <w:lang w:val="fr-FR"/>
         </w:rPr>
         <w:tab/>
       </w:r>
@@ -1690,6 +1718,7 @@
       <w:r>
         <w:rPr>
           <w:noProof/>
+          <w:lang w:val="fr-FR"/>
         </w:rPr>
         <w:instrText xml:space="preserve"> PAGEREF _Toc527479375 \h </w:instrText>
       </w:r>
@@ -1707,6 +1736,7 @@
       <w:r>
         <w:rPr>
           <w:noProof/>
+          <w:lang w:val="fr-FR"/>
         </w:rPr>
         <w:t>9</w:t>
       </w:r>
@@ -1737,6 +1767,7 @@
       <w:r>
         <w:rPr>
           <w:noProof/>
+          <w:lang w:val="fr-FR"/>
         </w:rPr>
         <w:tab/>
       </w:r>
@@ -1749,6 +1780,7 @@
       <w:r>
         <w:rPr>
           <w:noProof/>
+          <w:lang w:val="fr-FR"/>
         </w:rPr>
         <w:instrText xml:space="preserve"> PAGEREF _Toc527479376 \h </w:instrText>
       </w:r>
@@ -1766,6 +1798,7 @@
       <w:r>
         <w:rPr>
           <w:noProof/>
+          <w:lang w:val="fr-FR"/>
         </w:rPr>
         <w:t>9</w:t>
       </w:r>
@@ -1797,6 +1830,7 @@
       <w:r>
         <w:rPr>
           <w:noProof/>
+          <w:lang w:val="fr-FR"/>
         </w:rPr>
         <w:tab/>
       </w:r>
@@ -1809,6 +1843,7 @@
       <w:r>
         <w:rPr>
           <w:noProof/>
+          <w:lang w:val="fr-FR"/>
         </w:rPr>
         <w:instrText xml:space="preserve"> PAGEREF _Toc527479377 \h </w:instrText>
       </w:r>
@@ -1826,6 +1861,7 @@
       <w:r>
         <w:rPr>
           <w:noProof/>
+          <w:lang w:val="fr-FR"/>
         </w:rPr>
         <w:t>10</w:t>
       </w:r>
@@ -1856,6 +1892,7 @@
       <w:r>
         <w:rPr>
           <w:noProof/>
+          <w:lang w:val="fr-FR"/>
         </w:rPr>
         <w:tab/>
       </w:r>
@@ -1868,6 +1905,7 @@
       <w:r>
         <w:rPr>
           <w:noProof/>
+          <w:lang w:val="fr-FR"/>
         </w:rPr>
         <w:instrText xml:space="preserve"> PAGEREF _Toc527479378 \h </w:instrText>
       </w:r>
@@ -1885,6 +1923,7 @@
       <w:r>
         <w:rPr>
           <w:noProof/>
+          <w:lang w:val="fr-FR"/>
         </w:rPr>
         <w:t>10</w:t>
       </w:r>
@@ -1915,6 +1954,7 @@
       <w:r>
         <w:rPr>
           <w:noProof/>
+          <w:lang w:val="fr-FR"/>
         </w:rPr>
         <w:tab/>
       </w:r>
@@ -1927,6 +1967,7 @@
       <w:r>
         <w:rPr>
           <w:noProof/>
+          <w:lang w:val="fr-FR"/>
         </w:rPr>
         <w:instrText xml:space="preserve"> PAGEREF _Toc527479379 \h </w:instrText>
       </w:r>
@@ -1944,6 +1985,7 @@
       <w:r>
         <w:rPr>
           <w:noProof/>
+          <w:lang w:val="fr-FR"/>
         </w:rPr>
         <w:t>10</w:t>
       </w:r>
@@ -1975,6 +2017,7 @@
       <w:r>
         <w:rPr>
           <w:noProof/>
+          <w:lang w:val="fr-FR"/>
         </w:rPr>
         <w:tab/>
       </w:r>
@@ -1987,6 +2030,7 @@
       <w:r>
         <w:rPr>
           <w:noProof/>
+          <w:lang w:val="fr-FR"/>
         </w:rPr>
         <w:instrText xml:space="preserve"> PAGEREF _Toc527479380 \h </w:instrText>
       </w:r>
@@ -2004,6 +2048,7 @@
       <w:r>
         <w:rPr>
           <w:noProof/>
+          <w:lang w:val="fr-FR"/>
         </w:rPr>
         <w:t>11</w:t>
       </w:r>
@@ -2034,6 +2079,7 @@
       <w:r>
         <w:rPr>
           <w:noProof/>
+          <w:lang w:val="fr-FR"/>
         </w:rPr>
         <w:tab/>
       </w:r>
@@ -2046,6 +2092,7 @@
       <w:r>
         <w:rPr>
           <w:noProof/>
+          <w:lang w:val="fr-FR"/>
         </w:rPr>
         <w:instrText xml:space="preserve"> PAGEREF _Toc527479381 \h </w:instrText>
       </w:r>
@@ -2063,6 +2110,7 @@
       <w:r>
         <w:rPr>
           <w:noProof/>
+          <w:lang w:val="fr-FR"/>
         </w:rPr>
         <w:t>11</w:t>
       </w:r>
@@ -2093,6 +2141,7 @@
       <w:r>
         <w:rPr>
           <w:noProof/>
+          <w:lang w:val="fr-FR"/>
         </w:rPr>
         <w:tab/>
       </w:r>
@@ -2105,6 +2154,7 @@
       <w:r>
         <w:rPr>
           <w:noProof/>
+          <w:lang w:val="fr-FR"/>
         </w:rPr>
         <w:instrText xml:space="preserve"> PAGEREF _Toc527479382 \h </w:instrText>
       </w:r>
@@ -2122,6 +2172,7 @@
       <w:r>
         <w:rPr>
           <w:noProof/>
+          <w:lang w:val="fr-FR"/>
         </w:rPr>
         <w:t>11</w:t>
       </w:r>
@@ -4914,7 +4965,7 @@
         <w:spacing w:after="0"/>
         <w:rPr>
           <w:sz w:val="12"/>
-          <w:lang w:val="fr-FR"/>
+          <w:lang w:val="en-US"/>
         </w:rPr>
       </w:pPr>
       <w:r>
@@ -4924,21 +4975,12 @@
         </w:rPr>
         <w:t xml:space="preserve">    </w:t>
       </w:r>
-      <w:proofErr w:type="gramStart"/>
-      <w:r>
-        <w:rPr>
-          <w:sz w:val="12"/>
-          <w:lang w:val="fr-FR"/>
-        </w:rPr>
-        <w:t>location</w:t>
-      </w:r>
-      <w:proofErr w:type="gramEnd"/>
-      <w:r>
-        <w:rPr>
-          <w:sz w:val="12"/>
-          <w:lang w:val="fr-FR"/>
-        </w:rPr>
-        <w:t xml:space="preserve"> / {</w:t>
+      <w:r>
+        <w:rPr>
+          <w:sz w:val="12"/>
+          <w:lang w:val="en-US"/>
+        </w:rPr>
+        <w:t>location / {</w:t>
       </w:r>
     </w:p>
     <w:p>
@@ -4953,38 +4995,29 @@
         <w:spacing w:after="0"/>
         <w:rPr>
           <w:sz w:val="12"/>
-          <w:lang w:val="fr-FR"/>
-        </w:rPr>
-      </w:pPr>
-      <w:r>
-        <w:rPr>
-          <w:sz w:val="12"/>
-          <w:lang w:val="fr-FR"/>
+          <w:lang w:val="en-US"/>
+        </w:rPr>
+      </w:pPr>
+      <w:r>
+        <w:rPr>
+          <w:sz w:val="12"/>
+          <w:lang w:val="en-US"/>
         </w:rPr>
         <w:t xml:space="preserve">        </w:t>
       </w:r>
       <w:proofErr w:type="spellStart"/>
-      <w:proofErr w:type="gramStart"/>
-      <w:r>
-        <w:rPr>
-          <w:sz w:val="12"/>
-          <w:lang w:val="fr-FR"/>
-        </w:rPr>
-        <w:t>proxy</w:t>
-      </w:r>
-      <w:proofErr w:type="gramEnd"/>
-      <w:r>
-        <w:rPr>
-          <w:sz w:val="12"/>
-          <w:lang w:val="fr-FR"/>
-        </w:rPr>
-        <w:t>_set_header</w:t>
-      </w:r>
-      <w:proofErr w:type="spellEnd"/>
-      <w:r>
-        <w:rPr>
-          <w:sz w:val="12"/>
-          <w:lang w:val="fr-FR"/>
+      <w:r>
+        <w:rPr>
+          <w:sz w:val="12"/>
+          <w:lang w:val="en-US"/>
+        </w:rPr>
+        <w:t>proxy_set_header</w:t>
+      </w:r>
+      <w:proofErr w:type="spellEnd"/>
+      <w:r>
+        <w:rPr>
+          <w:sz w:val="12"/>
+          <w:lang w:val="en-US"/>
         </w:rPr>
         <w:t xml:space="preserve"> Host $</w:t>
       </w:r>
@@ -4992,7 +5025,7 @@
       <w:r>
         <w:rPr>
           <w:sz w:val="12"/>
-          <w:lang w:val="fr-FR"/>
+          <w:lang w:val="en-US"/>
         </w:rPr>
         <w:t>http_host</w:t>
       </w:r>
@@ -5000,7 +5033,7 @@
       <w:r>
         <w:rPr>
           <w:sz w:val="12"/>
-          <w:lang w:val="fr-FR"/>
+          <w:lang w:val="en-US"/>
         </w:rPr>
         <w:t>;</w:t>
       </w:r>
@@ -5023,7 +5056,7 @@
       <w:r>
         <w:rPr>
           <w:sz w:val="12"/>
-          <w:lang w:val="fr-FR"/>
+          <w:lang w:val="en-US"/>
         </w:rPr>
         <w:t xml:space="preserve">        </w:t>
       </w:r>
@@ -5461,35 +5494,33 @@
         </w:rPr>
         <w:t>collectstatic</w:t>
       </w:r>
-      <w:bookmarkStart w:id="19" w:name="_GoBack"/>
+      <w:proofErr w:type="spellEnd"/>
+    </w:p>
+    <w:p>
+      <w:pPr>
+        <w:pStyle w:val="Texte"/>
+        <w:rPr>
+          <w:lang w:val="fr-FR"/>
+        </w:rPr>
+      </w:pPr>
+    </w:p>
+    <w:p>
+      <w:pPr>
+        <w:pStyle w:val="Texte"/>
+        <w:rPr>
+          <w:lang w:val="fr-FR"/>
+        </w:rPr>
+      </w:pPr>
+    </w:p>
+    <w:p>
+      <w:pPr>
+        <w:pStyle w:val="Titre3"/>
+      </w:pPr>
+      <w:bookmarkStart w:id="19" w:name="_Toc527479373"/>
+      <w:r>
+        <w:t>Configuration de Supervisor</w:t>
+      </w:r>
       <w:bookmarkEnd w:id="19"/>
-      <w:proofErr w:type="spellEnd"/>
-    </w:p>
-    <w:p>
-      <w:pPr>
-        <w:pStyle w:val="Texte"/>
-        <w:rPr>
-          <w:lang w:val="fr-FR"/>
-        </w:rPr>
-      </w:pPr>
-    </w:p>
-    <w:p>
-      <w:pPr>
-        <w:pStyle w:val="Texte"/>
-        <w:rPr>
-          <w:lang w:val="fr-FR"/>
-        </w:rPr>
-      </w:pPr>
-    </w:p>
-    <w:p>
-      <w:pPr>
-        <w:pStyle w:val="Titre3"/>
-      </w:pPr>
-      <w:bookmarkStart w:id="20" w:name="_Toc527479373"/>
-      <w:r>
-        <w:t>Configuration de Supervisor</w:t>
-      </w:r>
-      <w:bookmarkEnd w:id="20"/>
     </w:p>
     <w:p>
       <w:pPr>
@@ -6136,6 +6167,173 @@
           <w:lang w:val="en-US"/>
         </w:rPr>
         <w:t>_stdout.log</w:t>
+      </w:r>
+    </w:p>
+    <w:p>
+      <w:pPr>
+        <w:rPr>
+          <w:lang w:val="en-US"/>
+        </w:rPr>
+      </w:pPr>
+    </w:p>
+    <w:p>
+      <w:pPr>
+        <w:pStyle w:val="Titre3"/>
+        <w:rPr>
+          <w:lang w:val="fr-FR"/>
+        </w:rPr>
+      </w:pPr>
+      <w:r>
+        <w:rPr>
+          <w:lang w:val="fr-FR"/>
+        </w:rPr>
+        <w:t>Création du compte administrateur</w:t>
+      </w:r>
+    </w:p>
+    <w:p>
+      <w:pPr>
+        <w:pStyle w:val="Corpsdetexte"/>
+        <w:rPr>
+          <w:lang w:val="fr-FR"/>
+        </w:rPr>
+      </w:pPr>
+      <w:r>
+        <w:rPr>
+          <w:lang w:val="fr-FR"/>
+        </w:rPr>
+        <w:t>Pour exploiter votre application, un compte sera nécessaire, pour ce faire, exécuter cette commande :</w:t>
+      </w:r>
+      <w:bookmarkStart w:id="20" w:name="_GoBack"/>
+      <w:bookmarkEnd w:id="20"/>
+    </w:p>
+    <w:p>
+      <w:pPr>
+        <w:pStyle w:val="Corpsdetexte"/>
+        <w:pBdr>
+          <w:top w:val="single" w:sz="2" w:space="1" w:color="000000"/>
+          <w:left w:val="single" w:sz="2" w:space="1" w:color="000000"/>
+          <w:bottom w:val="single" w:sz="2" w:space="1" w:color="000000"/>
+          <w:right w:val="single" w:sz="2" w:space="1" w:color="000000"/>
+        </w:pBdr>
+        <w:rPr>
+          <w:b/>
+          <w:bCs/>
+          <w:lang w:val="en-US"/>
+        </w:rPr>
+      </w:pPr>
+      <w:r>
+        <w:rPr>
+          <w:b/>
+          <w:bCs/>
+          <w:lang w:val="en-US"/>
+        </w:rPr>
+        <w:t xml:space="preserve">Python manage.py </w:t>
+      </w:r>
+      <w:proofErr w:type="spellStart"/>
+      <w:r>
+        <w:rPr>
+          <w:b/>
+          <w:bCs/>
+          <w:lang w:val="en-US"/>
+        </w:rPr>
+        <w:t>createsuperuser</w:t>
+      </w:r>
+      <w:proofErr w:type="spellEnd"/>
+    </w:p>
+    <w:p>
+      <w:pPr>
+        <w:pStyle w:val="Corpsdetexte"/>
+        <w:pBdr>
+          <w:top w:val="single" w:sz="2" w:space="1" w:color="000000"/>
+          <w:left w:val="single" w:sz="2" w:space="1" w:color="000000"/>
+          <w:bottom w:val="single" w:sz="2" w:space="1" w:color="000000"/>
+          <w:right w:val="single" w:sz="2" w:space="1" w:color="000000"/>
+        </w:pBdr>
+        <w:rPr>
+          <w:b/>
+          <w:bCs/>
+          <w:lang w:val="fr-FR"/>
+        </w:rPr>
+      </w:pPr>
+      <w:r>
+        <w:rPr>
+          <w:b/>
+          <w:bCs/>
+          <w:lang w:val="fr-FR"/>
+        </w:rPr>
+        <w:t>&lt;</w:t>
+      </w:r>
+      <w:r>
+        <w:rPr>
+          <w:b/>
+          <w:bCs/>
+          <w:lang w:val="fr-FR"/>
+        </w:rPr>
+        <w:t xml:space="preserve">Rentrez ensuite </w:t>
+      </w:r>
+      <w:r>
+        <w:rPr>
+          <w:b/>
+          <w:bCs/>
+          <w:lang w:val="fr-FR"/>
+        </w:rPr>
+        <w:t>vos futurs identifiants</w:t>
+      </w:r>
+      <w:r>
+        <w:rPr>
+          <w:b/>
+          <w:bCs/>
+          <w:lang w:val="fr-FR"/>
+        </w:rPr>
+        <w:t>.</w:t>
+      </w:r>
+      <w:r>
+        <w:rPr>
+          <w:b/>
+          <w:bCs/>
+          <w:lang w:val="fr-FR"/>
+        </w:rPr>
+        <w:t>&gt;</w:t>
+      </w:r>
+    </w:p>
+    <w:p>
+      <w:pPr>
+        <w:tabs>
+          <w:tab w:val="left" w:pos="5655"/>
+        </w:tabs>
+        <w:rPr>
+          <w:lang w:val="fr-FR"/>
+        </w:rPr>
+      </w:pPr>
+      <w:r>
+        <w:rPr>
+          <w:lang w:val="fr-FR"/>
+        </w:rPr>
+        <w:t>Il</w:t>
+      </w:r>
+      <w:r>
+        <w:rPr>
+          <w:lang w:val="fr-FR"/>
+        </w:rPr>
+        <w:t>s</w:t>
+      </w:r>
+      <w:r>
+        <w:rPr>
+          <w:lang w:val="fr-FR"/>
+        </w:rPr>
+        <w:t xml:space="preserve"> vous </w:t>
+      </w:r>
+      <w:r>
+        <w:rPr>
+          <w:lang w:val="fr-FR"/>
+        </w:rPr>
+        <w:t>serviront</w:t>
+      </w:r>
+      <w:r>
+        <w:rPr>
+          <w:lang w:val="fr-FR"/>
+        </w:rPr>
+        <w:t xml:space="preserve"> pour vous connecter sur le site afin de répondre aux questions.</w:t>
       </w:r>
     </w:p>
     <w:p>

</xml_diff>